<commit_message>
modificacion a documentacion del proyecto
</commit_message>
<xml_diff>
--- a/Documentacion/DOCUMENTACION PW.docx
+++ b/Documentacion/DOCUMENTACION PW.docx
@@ -93,7 +93,7 @@
               </mc:Choice>
               <mc:Fallback>
                 <w:pict>
-                  <v:rect w14:anchorId="06714423" id="Rectángulo 2" o:spid="_x0000_s1026" style="position:absolute;margin-left:0;margin-top:0;width:642.6pt;height:64.4pt;z-index:251652096;visibility:visible;mso-wrap-style:square;mso-width-percent:1050;mso-height-percent:900;mso-wrap-distance-left:9pt;mso-wrap-distance-top:0;mso-wrap-distance-right:9pt;mso-wrap-distance-bottom:0;mso-position-horizontal:center;mso-position-horizontal-relative:page;mso-position-vertical:bottom;mso-position-vertical-relative:page;mso-width-percent:1050;mso-height-percent:900;mso-width-relative:page;mso-height-relative:top-margin-area;v-text-anchor:top" o:gfxdata="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" o:allowincell="f" fillcolor="#002060" strokecolor="#4f81bd [3204]">
+                  <v:rect w14:anchorId="4A2273EE" id="Rectángulo 2" o:spid="_x0000_s1026" style="position:absolute;margin-left:0;margin-top:0;width:642.6pt;height:64.4pt;z-index:251652096;visibility:visible;mso-wrap-style:square;mso-width-percent:1050;mso-height-percent:900;mso-wrap-distance-left:9pt;mso-wrap-distance-top:0;mso-wrap-distance-right:9pt;mso-wrap-distance-bottom:0;mso-position-horizontal:center;mso-position-horizontal-relative:page;mso-position-vertical:bottom;mso-position-vertical-relative:page;mso-width-percent:1050;mso-height-percent:900;mso-width-relative:page;mso-height-relative:top-margin-area;v-text-anchor:top" o:gfxdata="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" o:allowincell="f" fillcolor="#002060" strokecolor="#4f81bd [3204]">
                     <w10:wrap anchorx="page" anchory="page"/>
                   </v:rect>
                 </w:pict>
@@ -165,7 +165,7 @@
               </mc:Choice>
               <mc:Fallback>
                 <w:pict>
-                  <v:rect w14:anchorId="3CFECEE5" id="Rectángulo 5" o:spid="_x0000_s1026" style="position:absolute;margin-left:0;margin-top:0;width:7.15pt;height:831.2pt;z-index:251656192;visibility:visible;mso-wrap-style:square;mso-width-percent:0;mso-height-percent:1050;mso-wrap-distance-left:9pt;mso-wrap-distance-top:0;mso-wrap-distance-right:9pt;mso-wrap-distance-bottom:0;mso-position-horizontal:center;mso-position-horizontal-relative:left-margin-area;mso-position-vertical:center;mso-position-vertical-relative:page;mso-width-percent:0;mso-height-percent:1050;mso-width-relative:page;mso-height-relative:page;v-text-anchor:top" o:gfxdata="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" o:allowincell="f" strokecolor="#002060" strokeweight="1.5pt">
+                  <v:rect w14:anchorId="6BAD23AD" id="Rectángulo 5" o:spid="_x0000_s1026" style="position:absolute;margin-left:0;margin-top:0;width:7.15pt;height:831.2pt;z-index:251656192;visibility:visible;mso-wrap-style:square;mso-width-percent:0;mso-height-percent:1050;mso-wrap-distance-left:9pt;mso-wrap-distance-top:0;mso-wrap-distance-right:9pt;mso-wrap-distance-bottom:0;mso-position-horizontal:center;mso-position-horizontal-relative:left-margin-area;mso-position-vertical:center;mso-position-vertical-relative:page;mso-width-percent:0;mso-height-percent:1050;mso-width-relative:page;mso-height-relative:page;v-text-anchor:top" o:gfxdata="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" o:allowincell="f" strokecolor="#002060" strokeweight="1.5pt">
                     <w10:wrap anchorx="margin" anchory="page"/>
                   </v:rect>
                 </w:pict>
@@ -237,7 +237,7 @@
               </mc:Choice>
               <mc:Fallback>
                 <w:pict>
-                  <v:rect w14:anchorId="5E10F941" id="Rectángulo 4" o:spid="_x0000_s1026" style="position:absolute;margin-left:0;margin-top:0;width:7.15pt;height:831.2pt;z-index:251654144;visibility:visible;mso-wrap-style:square;mso-width-percent:0;mso-height-percent:1050;mso-wrap-distance-left:9pt;mso-wrap-distance-top:0;mso-wrap-distance-right:9pt;mso-wrap-distance-bottom:0;mso-position-horizontal:center;mso-position-horizontal-relative:right-margin-area;mso-position-vertical:center;mso-position-vertical-relative:page;mso-width-percent:0;mso-height-percent:1050;mso-width-relative:page;mso-height-relative:page;v-text-anchor:top" o:gfxdata="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" o:allowincell="f" strokecolor="#002060" strokeweight="1.5pt">
+                  <v:rect w14:anchorId="2CC7CE34" id="Rectángulo 4" o:spid="_x0000_s1026" style="position:absolute;margin-left:0;margin-top:0;width:7.15pt;height:831.2pt;z-index:251654144;visibility:visible;mso-wrap-style:square;mso-width-percent:0;mso-height-percent:1050;mso-wrap-distance-left:9pt;mso-wrap-distance-top:0;mso-wrap-distance-right:9pt;mso-wrap-distance-bottom:0;mso-position-horizontal:center;mso-position-horizontal-relative:right-margin-area;mso-position-vertical:center;mso-position-vertical-relative:page;mso-width-percent:0;mso-height-percent:1050;mso-width-relative:page;mso-height-relative:page;v-text-anchor:top" o:gfxdata="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" o:allowincell="f" strokecolor="#002060" strokeweight="1.5pt">
                     <w10:wrap anchorx="margin" anchory="page"/>
                   </v:rect>
                 </w:pict>
@@ -309,7 +309,7 @@
               </mc:Choice>
               <mc:Fallback>
                 <w:pict>
-                  <v:rect w14:anchorId="4EC61158" id="Rectángulo 3" o:spid="_x0000_s1026" style="position:absolute;margin-left:0;margin-top:0;width:642.6pt;height:64.8pt;z-index:251653120;visibility:visible;mso-wrap-style:square;mso-width-percent:1050;mso-height-percent:900;mso-wrap-distance-left:9pt;mso-wrap-distance-top:0;mso-wrap-distance-right:9pt;mso-wrap-distance-bottom:0;mso-position-horizontal:center;mso-position-horizontal-relative:page;mso-position-vertical:top;mso-position-vertical-relative:top-margin-area;mso-width-percent:1050;mso-height-percent:900;mso-width-relative:page;mso-height-relative:top-margin-area;v-text-anchor:top" o:gfxdata="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" o:allowincell="f" fillcolor="#002060" strokecolor="#4f81bd [3204]">
+                  <v:rect w14:anchorId="2719C1D1" id="Rectángulo 3" o:spid="_x0000_s1026" style="position:absolute;margin-left:0;margin-top:0;width:642.6pt;height:64.8pt;z-index:251653120;visibility:visible;mso-wrap-style:square;mso-width-percent:1050;mso-height-percent:900;mso-wrap-distance-left:9pt;mso-wrap-distance-top:0;mso-wrap-distance-right:9pt;mso-wrap-distance-bottom:0;mso-position-horizontal:center;mso-position-horizontal-relative:page;mso-position-vertical:top;mso-position-vertical-relative:top-margin-area;mso-width-percent:1050;mso-height-percent:900;mso-width-relative:page;mso-height-relative:top-margin-area;v-text-anchor:top" o:gfxdata="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" o:allowincell="f" fillcolor="#002060" strokecolor="#4f81bd [3204]">
                     <w10:wrap anchorx="page" anchory="margin"/>
                   </v:rect>
                 </w:pict>
@@ -2311,7 +2311,7 @@
           <w:rFonts w:asciiTheme="majorHAnsi" w:hAnsiTheme="majorHAnsi"/>
           <w:sz w:val="36"/>
         </w:rPr>
-        <w:t>PARTY WARFARE</w:t>
+        <w:t>PIÑATA WARS</w:t>
       </w:r>
       <w:r>
         <w:rPr>
@@ -2332,14 +2332,21 @@
           <w:rFonts w:asciiTheme="majorHAnsi" w:hAnsiTheme="majorHAnsi"/>
           <w:sz w:val="36"/>
         </w:rPr>
-        <w:t xml:space="preserve">arrollarse a principios de </w:t>
-      </w:r>
-      <w:r>
-        <w:rPr>
-          <w:rFonts w:asciiTheme="majorHAnsi" w:hAnsiTheme="majorHAnsi"/>
-          <w:sz w:val="36"/>
-        </w:rPr>
-        <w:t>abril</w:t>
+        <w:t>arrollarse a mediados</w:t>
+      </w:r>
+      <w:r>
+        <w:rPr>
+          <w:rFonts w:asciiTheme="majorHAnsi" w:hAnsiTheme="majorHAnsi"/>
+          <w:sz w:val="36"/>
+        </w:rPr>
+        <w:t xml:space="preserve"> de </w:t>
+      </w:r>
+      <w:r>
+        <w:rPr>
+          <w:rFonts w:asciiTheme="majorHAnsi" w:hAnsiTheme="majorHAnsi"/>
+          <w:sz w:val="36"/>
+        </w:rPr>
+        <w:t>junio</w:t>
       </w:r>
       <w:r>
         <w:rPr>
@@ -2383,103 +2390,8 @@
           <w:rFonts w:asciiTheme="majorHAnsi" w:hAnsiTheme="majorHAnsi"/>
           <w:sz w:val="36"/>
         </w:rPr>
-        <w:t xml:space="preserve">Tras agregar ciertas funciones como los poderes, </w:t>
-      </w:r>
-      <w:r>
-        <w:rPr>
-          <w:rFonts w:asciiTheme="majorHAnsi" w:hAnsiTheme="majorHAnsi"/>
-          <w:sz w:val="36"/>
-        </w:rPr>
-        <w:t>en</w:t>
-      </w:r>
-      <w:r>
-        <w:rPr>
-          <w:rFonts w:asciiTheme="majorHAnsi" w:hAnsiTheme="majorHAnsi"/>
-          <w:sz w:val="36"/>
-        </w:rPr>
-        <w:t>tregamos la BETA del juego en los</w:t>
-      </w:r>
-      <w:r>
-        <w:rPr>
-          <w:rFonts w:asciiTheme="majorHAnsi" w:hAnsiTheme="majorHAnsi"/>
-          <w:sz w:val="36"/>
-        </w:rPr>
-        <w:t xml:space="preserve"> primer</w:t>
-      </w:r>
-      <w:r>
-        <w:rPr>
-          <w:rFonts w:asciiTheme="majorHAnsi" w:hAnsiTheme="majorHAnsi"/>
-          <w:sz w:val="36"/>
-        </w:rPr>
-        <w:t>os</w:t>
-      </w:r>
-      <w:r>
-        <w:rPr>
-          <w:rFonts w:asciiTheme="majorHAnsi" w:hAnsiTheme="majorHAnsi"/>
-          <w:sz w:val="36"/>
-        </w:rPr>
-        <w:t xml:space="preserve"> </w:t>
-      </w:r>
-      <w:r>
-        <w:rPr>
-          <w:rFonts w:asciiTheme="majorHAnsi" w:hAnsiTheme="majorHAnsi"/>
-          <w:sz w:val="36"/>
-        </w:rPr>
-        <w:t>dí</w:t>
-      </w:r>
-      <w:bookmarkStart w:id="0" w:name="_GoBack"/>
-      <w:bookmarkEnd w:id="0"/>
-      <w:r>
-        <w:rPr>
-          <w:rFonts w:asciiTheme="majorHAnsi" w:hAnsiTheme="majorHAnsi"/>
-          <w:sz w:val="36"/>
-        </w:rPr>
-        <w:t>as de abril</w:t>
-      </w:r>
-      <w:r>
-        <w:rPr>
-          <w:rFonts w:asciiTheme="majorHAnsi" w:hAnsiTheme="majorHAnsi"/>
-          <w:sz w:val="36"/>
-        </w:rPr>
-        <w:t xml:space="preserve">, </w:t>
-      </w:r>
-      <w:r>
-        <w:rPr>
-          <w:rFonts w:asciiTheme="majorHAnsi" w:hAnsiTheme="majorHAnsi"/>
-          <w:sz w:val="36"/>
-        </w:rPr>
-        <w:t>pero posteriormente</w:t>
-      </w:r>
-      <w:r>
-        <w:rPr>
-          <w:rFonts w:asciiTheme="majorHAnsi" w:hAnsiTheme="majorHAnsi"/>
-          <w:sz w:val="36"/>
-        </w:rPr>
-        <w:t xml:space="preserve"> agregamos algunas cosas más, </w:t>
-      </w:r>
-      <w:r>
-        <w:rPr>
-          <w:rFonts w:asciiTheme="majorHAnsi" w:hAnsiTheme="majorHAnsi"/>
-          <w:sz w:val="36"/>
-        </w:rPr>
-        <w:t xml:space="preserve">para </w:t>
-      </w:r>
-      <w:r>
-        <w:rPr>
-          <w:rFonts w:asciiTheme="majorHAnsi" w:hAnsiTheme="majorHAnsi"/>
-          <w:sz w:val="36"/>
-        </w:rPr>
-        <w:t>entregar la versión final del juego, concluida al 100%.</w:t>
-      </w:r>
-    </w:p>
-    <w:p>
-      <w:pPr>
-        <w:jc w:val="both"/>
-        <w:rPr>
-          <w:rFonts w:asciiTheme="majorHAnsi" w:hAnsiTheme="majorHAnsi"/>
-          <w:sz w:val="36"/>
-        </w:rPr>
-      </w:pPr>
+        <w:t>Se hicieron unas mejoras visuales a los personajes, para que su caminar se viera más natural, y no como si estuvieran vibrando, además de agregarse 2 poderes y un escenario más.</w:t>
+      </w:r>
     </w:p>
     <w:p>
       <w:pPr>
@@ -3036,6 +2948,8 @@
           <w:sz w:val="36"/>
         </w:rPr>
       </w:pPr>
+      <w:bookmarkStart w:id="0" w:name="_GoBack"/>
+      <w:bookmarkEnd w:id="0"/>
     </w:p>
     <w:sectPr>
       <w:pgSz w:w="12240" w:h="15840"/>

</xml_diff>